<commit_message>
Add lab report and enable heuristic choosing of joinplan
</commit_message>
<xml_diff>
--- a/Group37_Lab4_CS3223.docx
+++ b/Group37_Lab4_CS3223.docx
@@ -148,7 +148,14 @@
           <w:rStyle w:val="eop"/>
           <w:rFonts w:ascii="Calibri" w:hAnsi="Calibri" w:cs="Calibri"/>
         </w:rPr>
-        <w:t>Lab 2</w:t>
+        <w:t xml:space="preserve">Lab </w:t>
+      </w:r>
+      <w:r>
+        <w:rPr>
+          <w:rStyle w:val="eop"/>
+          <w:rFonts w:ascii="Calibri" w:hAnsi="Calibri" w:cs="Calibri"/>
+        </w:rPr>
+        <w:t>4</w:t>
       </w:r>
     </w:p>
     <w:p>
@@ -715,7 +722,14 @@
           <w:szCs w:val="36"/>
         </w:rPr>
         <w:lastRenderedPageBreak/>
-        <w:t>Lab 2</w:t>
+        <w:t xml:space="preserve">Lab </w:t>
+      </w:r>
+      <w:r>
+        <w:rPr>
+          <w:sz w:val="36"/>
+          <w:szCs w:val="36"/>
+        </w:rPr>
+        <w:t>4</w:t>
       </w:r>
     </w:p>
     <w:p>
@@ -942,7 +956,6 @@
               <w:rPr>
                 <w:rFonts w:eastAsia="Times New Roman" w:cstheme="minorHAnsi"/>
                 <w:color w:val="000000" w:themeColor="text1"/>
-                <w:lang/>
               </w:rPr>
               <w:t xml:space="preserve">added a new routine </w:t>
             </w:r>
@@ -952,7 +965,6 @@
                 <w:b/>
                 <w:bCs/>
                 <w:color w:val="000000" w:themeColor="text1"/>
-                <w:lang/>
               </w:rPr>
               <w:t xml:space="preserve">eatSortType() </w:t>
             </w:r>
@@ -960,7 +972,6 @@
               <w:rPr>
                 <w:rFonts w:eastAsia="Times New Roman" w:cstheme="minorHAnsi"/>
                 <w:color w:val="000000" w:themeColor="text1"/>
-                <w:lang/>
               </w:rPr>
               <w:t>to take in the sort type and return a boolean value (“asc”=&gt;true; “desc”=&gt;false;)</w:t>
             </w:r>
@@ -982,7 +993,6 @@
               <w:rPr>
                 <w:rFonts w:eastAsia="Times New Roman" w:cstheme="minorHAnsi"/>
                 <w:color w:val="000000" w:themeColor="text1"/>
-                <w:lang/>
               </w:rPr>
               <w:t xml:space="preserve">added a new routine </w:t>
             </w:r>
@@ -992,7 +1002,6 @@
                 <w:b/>
                 <w:bCs/>
                 <w:color w:val="000000" w:themeColor="text1"/>
-                <w:lang/>
               </w:rPr>
               <w:t xml:space="preserve">matchSortType() </w:t>
             </w:r>
@@ -1000,16 +1009,8 @@
               <w:rPr>
                 <w:rFonts w:eastAsia="Times New Roman" w:cstheme="minorHAnsi"/>
                 <w:color w:val="000000" w:themeColor="text1"/>
-                <w:lang/>
-              </w:rPr>
-              <w:t xml:space="preserve">to check if the current token is a legal sort type </w:t>
-            </w:r>
-            <w:r>
-              <w:rPr>
-                <w:rFonts w:eastAsia="Times New Roman" w:cstheme="minorHAnsi"/>
-                <w:color w:val="000000" w:themeColor="text1"/>
-              </w:rPr>
-              <w:t>(“asc,” “desc”)</w:t>
+              </w:rPr>
+              <w:t>to check if the current token is a legal sort type (“asc,” “desc”)</w:t>
             </w:r>
           </w:p>
         </w:tc>
@@ -1051,174 +1052,13 @@
                 <w:ilvl w:val="0"/>
                 <w:numId w:val="3"/>
               </w:numPr>
-              <w:spacing w:after="160" w:line="231" w:lineRule="atLeast"/>
+            </w:pPr>
+            <w:r>
               <w:rPr>
                 <w:rFonts w:eastAsia="Times New Roman" w:cstheme="minorHAnsi"/>
                 <w:color w:val="000000" w:themeColor="text1"/>
               </w:rPr>
-            </w:pPr>
-            <w:r>
-              <w:rPr>
-                <w:rFonts w:eastAsia="Times New Roman" w:cstheme="minorHAnsi"/>
-                <w:color w:val="000000" w:themeColor="text1"/>
-                <w:lang/>
-              </w:rPr>
-              <w:t xml:space="preserve">modified routine </w:t>
-            </w:r>
-            <w:r>
-              <w:rPr>
-                <w:rFonts w:eastAsia="Times New Roman" w:cstheme="minorHAnsi"/>
-                <w:b/>
-                <w:bCs/>
-                <w:color w:val="000000" w:themeColor="text1"/>
-                <w:lang/>
-              </w:rPr>
-              <w:t xml:space="preserve">query() </w:t>
-            </w:r>
-            <w:r>
-              <w:rPr>
-                <w:rFonts w:eastAsia="Times New Roman" w:cstheme="minorHAnsi"/>
-                <w:color w:val="000000" w:themeColor="text1"/>
-                <w:lang/>
-              </w:rPr>
-              <w:t xml:space="preserve">to detect the “order by” keyword and call </w:t>
-            </w:r>
-            <w:r>
-              <w:rPr>
-                <w:rFonts w:eastAsia="Times New Roman" w:cstheme="minorHAnsi"/>
-                <w:b/>
-                <w:bCs/>
-                <w:color w:val="000000" w:themeColor="text1"/>
-                <w:lang/>
-              </w:rPr>
-              <w:t>sortList()</w:t>
-            </w:r>
-            <w:r>
-              <w:rPr>
-                <w:rFonts w:eastAsia="Times New Roman" w:cstheme="minorHAnsi"/>
-                <w:color w:val="000000" w:themeColor="text1"/>
-                <w:lang/>
-              </w:rPr>
-              <w:t xml:space="preserve">. </w:t>
-            </w:r>
-            <w:r>
-              <w:rPr>
-                <w:rFonts w:eastAsia="Times New Roman" w:cstheme="minorHAnsi"/>
-                <w:color w:val="000000" w:themeColor="text1"/>
-                <w:lang/>
-              </w:rPr>
-              <w:t xml:space="preserve">Throw a </w:t>
-            </w:r>
-            <w:r>
-              <w:rPr>
-                <w:rFonts w:eastAsia="Times New Roman" w:cstheme="minorHAnsi"/>
-                <w:b/>
-                <w:bCs/>
-                <w:color w:val="000000" w:themeColor="text1"/>
-                <w:lang/>
-              </w:rPr>
-              <w:t>BadSyntaxException</w:t>
-            </w:r>
-            <w:r>
-              <w:rPr>
-                <w:rFonts w:eastAsia="Times New Roman" w:cstheme="minorHAnsi"/>
-                <w:color w:val="000000" w:themeColor="text1"/>
-                <w:lang/>
-              </w:rPr>
-              <w:t>, if</w:t>
-            </w:r>
-            <w:r>
-              <w:rPr>
-                <w:rFonts w:eastAsia="Times New Roman" w:cstheme="minorHAnsi"/>
-                <w:color w:val="000000" w:themeColor="text1"/>
-                <w:lang/>
-              </w:rPr>
-              <w:t xml:space="preserve"> invalid </w:t>
-            </w:r>
-            <w:r>
-              <w:rPr>
-                <w:rFonts w:eastAsia="Times New Roman" w:cstheme="minorHAnsi"/>
-                <w:color w:val="000000" w:themeColor="text1"/>
-                <w:lang/>
-              </w:rPr>
-              <w:t xml:space="preserve">“order by” </w:t>
-            </w:r>
-            <w:r>
-              <w:rPr>
-                <w:rFonts w:eastAsia="Times New Roman" w:cstheme="minorHAnsi"/>
-                <w:color w:val="000000" w:themeColor="text1"/>
-                <w:lang/>
-              </w:rPr>
-              <w:t xml:space="preserve">syntax </w:t>
-            </w:r>
-            <w:r>
-              <w:rPr>
-                <w:rFonts w:eastAsia="Times New Roman" w:cstheme="minorHAnsi"/>
-                <w:color w:val="000000" w:themeColor="text1"/>
-                <w:lang/>
-              </w:rPr>
-              <w:t>is used</w:t>
-            </w:r>
-          </w:p>
-          <w:p>
-            <w:pPr>
-              <w:pStyle w:val="ListParagraph"/>
-              <w:numPr>
-                <w:ilvl w:val="0"/>
-                <w:numId w:val="3"/>
-              </w:numPr>
-            </w:pPr>
-            <w:r>
-              <w:rPr>
-                <w:rFonts w:eastAsia="Times New Roman" w:cstheme="minorHAnsi"/>
-                <w:color w:val="000000" w:themeColor="text1"/>
-                <w:lang/>
-              </w:rPr>
-              <w:t xml:space="preserve">added a new routine </w:t>
-            </w:r>
-            <w:r>
-              <w:rPr>
-                <w:rFonts w:eastAsia="Times New Roman" w:cstheme="minorHAnsi"/>
-                <w:b/>
-                <w:bCs/>
-                <w:color w:val="000000" w:themeColor="text1"/>
-                <w:lang/>
-              </w:rPr>
-              <w:t xml:space="preserve">sortList() </w:t>
-            </w:r>
-            <w:r>
-              <w:rPr>
-                <w:rFonts w:eastAsia="Times New Roman" w:cstheme="minorHAnsi"/>
-                <w:color w:val="000000" w:themeColor="text1"/>
-                <w:lang/>
-              </w:rPr>
-              <w:t xml:space="preserve">(called when the “order” keyword is detected) </w:t>
-            </w:r>
-            <w:r>
-              <w:rPr>
-                <w:rFonts w:eastAsia="Times New Roman" w:cstheme="minorHAnsi"/>
-                <w:color w:val="000000" w:themeColor="text1"/>
-                <w:lang/>
-              </w:rPr>
-              <w:t xml:space="preserve">to parse the “order by” clause and to initialize and return a </w:t>
-            </w:r>
-            <w:r>
-              <w:rPr>
-                <w:rFonts w:eastAsia="Times New Roman" w:cstheme="minorHAnsi"/>
-                <w:b/>
-                <w:bCs/>
-                <w:color w:val="000000" w:themeColor="text1"/>
-                <w:lang/>
-              </w:rPr>
-              <w:t>LinkedHashMap&lt;String, Boolean&gt;</w:t>
-            </w:r>
-            <w:r>
-              <w:rPr>
-                <w:rFonts w:eastAsia="Times New Roman" w:cstheme="minorHAnsi"/>
-                <w:color w:val="000000" w:themeColor="text1"/>
-                <w:lang/>
-              </w:rPr>
-              <w:t xml:space="preserve"> containing &lt;key, value&gt; pairs of the field to be sorted and whether it should be sorted in an ascending or descending order (order is set to ascending by default)</w:t>
+              <w:t>Added ability to parse keywords ‘join’ and ‘on’ in tableList() and extract the table name and predicate</w:t>
             </w:r>
           </w:p>
         </w:tc>
@@ -1361,7 +1201,7 @@
                 <w:b/>
                 <w:bCs/>
               </w:rPr>
-              <w:t>HeuristicQueryPlanner</w:t>
+              <w:t>TablePlanner</w:t>
             </w:r>
             <w:r>
               <w:rPr>
@@ -1384,111 +1224,24 @@
               </w:numPr>
             </w:pPr>
             <w:r>
-              <w:rPr>
-                <w:rFonts w:eastAsia="Times New Roman" w:cstheme="minorHAnsi"/>
-                <w:color w:val="000000" w:themeColor="text1"/>
-                <w:lang/>
-              </w:rPr>
-              <w:t xml:space="preserve">modified the routine </w:t>
-            </w:r>
-            <w:r>
-              <w:rPr>
-                <w:rFonts w:eastAsia="Times New Roman" w:cstheme="minorHAnsi"/>
-                <w:b/>
-                <w:bCs/>
-                <w:color w:val="000000" w:themeColor="text1"/>
-                <w:lang/>
-              </w:rPr>
-              <w:t xml:space="preserve">createPlan() </w:t>
-            </w:r>
-            <w:r>
-              <w:rPr>
-                <w:rFonts w:eastAsia="Times New Roman" w:cstheme="minorHAnsi"/>
-                <w:color w:val="000000" w:themeColor="text1"/>
-                <w:lang/>
-              </w:rPr>
-              <w:t xml:space="preserve">to initialize and return a </w:t>
-            </w:r>
-            <w:r>
-              <w:rPr>
-                <w:rFonts w:eastAsia="Times New Roman" w:cstheme="minorHAnsi"/>
-                <w:b/>
-                <w:bCs/>
-                <w:color w:val="000000" w:themeColor="text1"/>
-                <w:lang/>
-              </w:rPr>
-              <w:t>SortPlan</w:t>
-            </w:r>
-            <w:r>
-              <w:rPr>
-                <w:rFonts w:eastAsia="Times New Roman" w:cstheme="minorHAnsi"/>
-                <w:color w:val="000000" w:themeColor="text1"/>
-                <w:lang/>
-              </w:rPr>
-              <w:t xml:space="preserve"> object, if the query contains an “order by” clause. otherwise, return a </w:t>
-            </w:r>
-            <w:r>
-              <w:rPr>
-                <w:rFonts w:eastAsia="Times New Roman" w:cstheme="minorHAnsi"/>
-                <w:b/>
-                <w:bCs/>
-                <w:color w:val="000000" w:themeColor="text1"/>
-                <w:lang/>
-              </w:rPr>
-              <w:t>ProjectPlan</w:t>
-            </w:r>
-            <w:r>
-              <w:rPr>
-                <w:rFonts w:eastAsia="Times New Roman" w:cstheme="minorHAnsi"/>
-                <w:color w:val="000000" w:themeColor="text1"/>
-                <w:lang/>
-              </w:rPr>
-              <w:t xml:space="preserve"> object</w:t>
+              <w:t>Added makeMergeJoin routine to create MergeJoinPlan</w:t>
+            </w:r>
+          </w:p>
+          <w:p>
+            <w:pPr>
+              <w:pStyle w:val="ListParagraph"/>
+              <w:numPr>
+                <w:ilvl w:val="0"/>
+                <w:numId w:val="3"/>
+              </w:numPr>
+            </w:pPr>
+            <w:r>
+              <w:t>Modified makeJoinPlan routine to allow either indexJoinPlan, mergeJoinPlan or nestedJoinPlan to be created depending on least blocks accessed</w:t>
             </w:r>
           </w:p>
         </w:tc>
       </w:tr>
     </w:tbl>
-    <w:p>
-      <w:pPr>
-        <w:rPr>
-          <w:sz w:val="32"/>
-          <w:szCs w:val="32"/>
-        </w:rPr>
-      </w:pPr>
-    </w:p>
-    <w:p>
-      <w:pPr>
-        <w:rPr>
-          <w:sz w:val="32"/>
-          <w:szCs w:val="32"/>
-        </w:rPr>
-      </w:pPr>
-    </w:p>
-    <w:p>
-      <w:pPr>
-        <w:rPr>
-          <w:sz w:val="32"/>
-          <w:szCs w:val="32"/>
-        </w:rPr>
-      </w:pPr>
-    </w:p>
-    <w:p>
-      <w:pPr>
-        <w:rPr>
-          <w:sz w:val="32"/>
-          <w:szCs w:val="32"/>
-        </w:rPr>
-      </w:pPr>
-    </w:p>
-    <w:p>
-      <w:pPr>
-        <w:rPr>
-          <w:sz w:val="32"/>
-          <w:szCs w:val="32"/>
-        </w:rPr>
-      </w:pPr>
-    </w:p>
     <w:p>
       <w:pPr>
         <w:rPr>
@@ -1640,10 +1393,106 @@
               <w:rPr>
                 <w:rFonts w:eastAsia="Times New Roman" w:cstheme="minorHAnsi"/>
                 <w:color w:val="000000" w:themeColor="text1"/>
-                <w:lang/>
               </w:rPr>
               <w:t>modified condition in open() to end generation of sorted runs when size &lt;= 1 instead of 2.</w:t>
             </w:r>
+          </w:p>
+        </w:tc>
+      </w:tr>
+    </w:tbl>
+    <w:p/>
+    <w:p>
+      <w:pPr>
+        <w:rPr>
+          <w:sz w:val="32"/>
+          <w:szCs w:val="32"/>
+        </w:rPr>
+      </w:pPr>
+      <w:r>
+        <w:rPr>
+          <w:sz w:val="32"/>
+          <w:szCs w:val="32"/>
+        </w:rPr>
+        <w:t>Query</w:t>
+      </w:r>
+      <w:r>
+        <w:rPr>
+          <w:sz w:val="32"/>
+          <w:szCs w:val="32"/>
+        </w:rPr>
+        <w:t xml:space="preserve"> Related Changes</w:t>
+      </w:r>
+    </w:p>
+    <w:p/>
+    <w:tbl>
+      <w:tblPr>
+        <w:tblStyle w:val="TableGrid"/>
+        <w:tblW w:w="0" w:type="auto"/>
+        <w:tblLayout w:type="fixed"/>
+        <w:tblLook w:val="04A0" w:firstRow="1" w:lastRow="0" w:firstColumn="1" w:lastColumn="0" w:noHBand="0" w:noVBand="1"/>
+      </w:tblPr>
+      <w:tblGrid>
+        <w:gridCol w:w="3823"/>
+        <w:gridCol w:w="5193"/>
+      </w:tblGrid>
+      <w:tr>
+        <w:tc>
+          <w:tcPr>
+            <w:tcW w:w="3823" w:type="dxa"/>
+          </w:tcPr>
+          <w:p>
+            <w:pPr>
+              <w:rPr>
+                <w:b/>
+                <w:bCs/>
+                <w:sz w:val="28"/>
+                <w:szCs w:val="28"/>
+              </w:rPr>
+            </w:pPr>
+            <w:r>
+              <w:rPr>
+                <w:b/>
+                <w:bCs/>
+                <w:sz w:val="28"/>
+                <w:szCs w:val="28"/>
+              </w:rPr>
+              <w:lastRenderedPageBreak/>
+              <w:t>File Changes</w:t>
+            </w:r>
+          </w:p>
+        </w:tc>
+        <w:tc>
+          <w:tcPr>
+            <w:tcW w:w="5193" w:type="dxa"/>
+          </w:tcPr>
+          <w:p>
+            <w:pPr>
+              <w:rPr>
+                <w:b/>
+                <w:bCs/>
+                <w:sz w:val="28"/>
+                <w:szCs w:val="28"/>
+              </w:rPr>
+            </w:pPr>
+            <w:r>
+              <w:rPr>
+                <w:b/>
+                <w:bCs/>
+                <w:sz w:val="28"/>
+                <w:szCs w:val="28"/>
+              </w:rPr>
+              <w:t>Changes</w:t>
+            </w:r>
+          </w:p>
+          <w:p>
+            <w:pPr>
+              <w:rPr>
+                <w:b/>
+                <w:bCs/>
+                <w:sz w:val="28"/>
+                <w:szCs w:val="28"/>
+              </w:rPr>
+            </w:pPr>
           </w:p>
         </w:tc>
       </w:tr>
@@ -1653,34 +1502,17 @@
             <w:tcW w:w="3823" w:type="dxa"/>
           </w:tcPr>
           <w:p>
-            <w:pPr>
-              <w:rPr>
-                <w:rFonts w:eastAsia="Times New Roman" w:cstheme="minorHAnsi"/>
-              </w:rPr>
-            </w:pPr>
-            <w:r>
-              <w:t>SimpleDBEngine/src/simpledb/</w:t>
-            </w:r>
-          </w:p>
-          <w:p>
-            <w:r>
-              <w:rPr>
-                <w:rFonts w:eastAsia="Times New Roman" w:cstheme="minorHAnsi"/>
-              </w:rPr>
-              <w:t>materialize/</w:t>
-            </w:r>
-            <w:r>
-              <w:rPr>
-                <w:rFonts w:eastAsia="Times New Roman" w:cstheme="minorHAnsi"/>
-                <w:b/>
-                <w:bCs/>
-              </w:rPr>
-              <w:t>RecordComparator</w:t>
-            </w:r>
-            <w:r>
-              <w:rPr>
-                <w:rFonts w:eastAsia="Times New Roman" w:cstheme="minorHAnsi"/>
-              </w:rPr>
+            <w:r>
+              <w:t>SimpleDBEngine/src/simpledb/query/</w:t>
+            </w:r>
+            <w:r>
+              <w:rPr>
+                <w:b/>
+                <w:bCs/>
+              </w:rPr>
+              <w:t>Constant</w:t>
+            </w:r>
+            <w:r>
               <w:t>.java</w:t>
             </w:r>
           </w:p>
@@ -1696,165 +1528,42 @@
                 <w:ilvl w:val="0"/>
                 <w:numId w:val="3"/>
               </w:numPr>
+            </w:pPr>
+            <w:r>
               <w:rPr>
                 <w:rFonts w:eastAsia="Times New Roman" w:cstheme="minorHAnsi"/>
                 <w:color w:val="000000" w:themeColor="text1"/>
-                <w:lang/>
-              </w:rPr>
-            </w:pPr>
-            <w:r>
-              <w:rPr>
-                <w:rFonts w:eastAsia="Times New Roman" w:cstheme="minorHAnsi"/>
-                <w:color w:val="000000" w:themeColor="text1"/>
-                <w:lang/>
-              </w:rPr>
-              <w:t xml:space="preserve">modified the constructor of </w:t>
-            </w:r>
-            <w:r>
-              <w:rPr>
-                <w:rFonts w:eastAsia="Times New Roman" w:cstheme="minorHAnsi"/>
-                <w:b/>
-                <w:bCs/>
-                <w:color w:val="000000" w:themeColor="text1"/>
-                <w:lang/>
-              </w:rPr>
-              <w:t>RecordComparator</w:t>
-            </w:r>
-            <w:r>
-              <w:rPr>
-                <w:rFonts w:eastAsia="Times New Roman" w:cstheme="minorHAnsi"/>
-                <w:b/>
-                <w:bCs/>
-                <w:color w:val="000000" w:themeColor="text1"/>
-                <w:lang/>
-              </w:rPr>
-              <w:t xml:space="preserve"> </w:t>
-            </w:r>
-            <w:r>
-              <w:rPr>
-                <w:rFonts w:eastAsia="Times New Roman" w:cstheme="minorHAnsi"/>
-                <w:color w:val="000000" w:themeColor="text1"/>
-                <w:lang/>
-              </w:rPr>
-              <w:t xml:space="preserve">object to take in a </w:t>
-            </w:r>
-            <w:r>
-              <w:rPr>
-                <w:rFonts w:eastAsia="Times New Roman" w:cstheme="minorHAnsi"/>
-                <w:b/>
-                <w:bCs/>
-                <w:color w:val="000000" w:themeColor="text1"/>
-                <w:lang/>
-              </w:rPr>
-              <w:t>Map&lt;String, Boolean&gt;</w:t>
-            </w:r>
-            <w:r>
-              <w:rPr>
-                <w:rFonts w:eastAsia="Times New Roman" w:cstheme="minorHAnsi"/>
-                <w:b/>
-                <w:bCs/>
-                <w:color w:val="000000" w:themeColor="text1"/>
-                <w:lang/>
-              </w:rPr>
-              <w:t xml:space="preserve"> </w:t>
-            </w:r>
-            <w:r>
-              <w:rPr>
-                <w:rFonts w:eastAsia="Times New Roman" w:cstheme="minorHAnsi"/>
-                <w:color w:val="000000" w:themeColor="text1"/>
-                <w:lang/>
-              </w:rPr>
-              <w:t>object</w:t>
-            </w:r>
-            <w:r>
-              <w:rPr>
-                <w:rFonts w:eastAsia="Times New Roman" w:cstheme="minorHAnsi"/>
-                <w:color w:val="000000" w:themeColor="text1"/>
-                <w:lang/>
-              </w:rPr>
-              <w:t xml:space="preserve"> and initialize the Map object as </w:t>
-            </w:r>
-            <w:r>
-              <w:rPr>
-                <w:rFonts w:eastAsia="Times New Roman" w:cstheme="minorHAnsi"/>
-                <w:b/>
-                <w:bCs/>
-                <w:color w:val="000000" w:themeColor="text1"/>
-                <w:lang/>
-              </w:rPr>
-              <w:t>sortMap</w:t>
-            </w:r>
-            <w:r>
-              <w:rPr>
-                <w:rFonts w:eastAsia="Times New Roman" w:cstheme="minorHAnsi"/>
-                <w:color w:val="000000" w:themeColor="text1"/>
-                <w:lang/>
-              </w:rPr>
-              <w:t xml:space="preserve">. Also, extract the keyset of the Map object as a </w:t>
-            </w:r>
-            <w:r>
-              <w:rPr>
-                <w:rFonts w:eastAsia="Times New Roman" w:cstheme="minorHAnsi"/>
-                <w:b/>
-                <w:bCs/>
-                <w:color w:val="000000" w:themeColor="text1"/>
-                <w:lang/>
-              </w:rPr>
-              <w:t>List&lt;String&gt;</w:t>
-            </w:r>
-            <w:r>
-              <w:rPr>
-                <w:rFonts w:eastAsia="Times New Roman" w:cstheme="minorHAnsi"/>
-                <w:b/>
-                <w:bCs/>
-                <w:color w:val="000000" w:themeColor="text1"/>
-                <w:lang/>
-              </w:rPr>
-              <w:t xml:space="preserve"> </w:t>
-            </w:r>
-            <w:r>
-              <w:rPr>
-                <w:rFonts w:eastAsia="Times New Roman" w:cstheme="minorHAnsi"/>
-                <w:color w:val="000000" w:themeColor="text1"/>
-                <w:lang/>
-              </w:rPr>
-              <w:t xml:space="preserve">and initialize the </w:t>
-            </w:r>
-            <w:r>
-              <w:rPr>
-                <w:rFonts w:eastAsia="Times New Roman" w:cstheme="minorHAnsi"/>
-                <w:color w:val="000000" w:themeColor="text1"/>
-                <w:lang/>
-              </w:rPr>
-              <w:t>List</w:t>
-            </w:r>
-            <w:r>
-              <w:rPr>
-                <w:rFonts w:eastAsia="Times New Roman" w:cstheme="minorHAnsi"/>
-                <w:color w:val="000000" w:themeColor="text1"/>
-                <w:lang/>
-              </w:rPr>
-              <w:t xml:space="preserve"> object</w:t>
-            </w:r>
-            <w:r>
-              <w:rPr>
-                <w:rFonts w:eastAsia="Times New Roman" w:cstheme="minorHAnsi"/>
-                <w:color w:val="000000" w:themeColor="text1"/>
-                <w:lang/>
-              </w:rPr>
-              <w:t xml:space="preserve"> as </w:t>
-            </w:r>
-            <w:r>
-              <w:rPr>
-                <w:rFonts w:eastAsia="Times New Roman" w:cstheme="minorHAnsi"/>
-                <w:b/>
-                <w:bCs/>
-                <w:color w:val="000000" w:themeColor="text1"/>
-                <w:lang/>
-              </w:rPr>
-              <w:t>fields</w:t>
-            </w:r>
-          </w:p>
+              </w:rPr>
+              <w:t>equals() returns false if obj being compared is null</w:t>
+            </w:r>
+          </w:p>
+        </w:tc>
+      </w:tr>
+      <w:tr>
+        <w:tc>
+          <w:tcPr>
+            <w:tcW w:w="3823" w:type="dxa"/>
+          </w:tcPr>
+          <w:p>
+            <w:r>
+              <w:t>SimpleDBEngine/src/simpledb/query/</w:t>
+            </w:r>
+            <w:r>
+              <w:rPr>
+                <w:b/>
+                <w:bCs/>
+              </w:rPr>
+              <w:t>Predicate</w:t>
+            </w:r>
+            <w:r>
+              <w:t>.java</w:t>
+            </w:r>
+          </w:p>
+        </w:tc>
+        <w:tc>
+          <w:tcPr>
+            <w:tcW w:w="5193" w:type="dxa"/>
+          </w:tcPr>
           <w:p>
             <w:pPr>
               <w:pStyle w:val="ListParagraph"/>
@@ -1865,62 +1574,61 @@
               <w:rPr>
                 <w:rFonts w:eastAsia="Times New Roman" w:cstheme="minorHAnsi"/>
                 <w:color w:val="000000" w:themeColor="text1"/>
-                <w:lang/>
               </w:rPr>
             </w:pPr>
             <w:r>
               <w:rPr>
                 <w:rFonts w:eastAsia="Times New Roman" w:cstheme="minorHAnsi"/>
                 <w:color w:val="000000" w:themeColor="text1"/>
-                <w:lang w:eastAsia="ko-KR"/>
-              </w:rPr>
-              <w:t xml:space="preserve">modified the routine </w:t>
-            </w:r>
-            <w:r>
-              <w:rPr>
-                <w:rFonts w:eastAsia="Times New Roman" w:cstheme="minorHAnsi"/>
-                <w:b/>
-                <w:bCs/>
+              </w:rPr>
+              <w:t>Add get method for list of terms</w:t>
+            </w:r>
+          </w:p>
+        </w:tc>
+      </w:tr>
+      <w:tr>
+        <w:tc>
+          <w:tcPr>
+            <w:tcW w:w="3823" w:type="dxa"/>
+          </w:tcPr>
+          <w:p>
+            <w:r>
+              <w:t>SimpleDBEngine/src/simpledb/query/</w:t>
+            </w:r>
+            <w:r>
+              <w:rPr>
+                <w:b/>
+                <w:bCs/>
+              </w:rPr>
+              <w:t>Term</w:t>
+            </w:r>
+            <w:r>
+              <w:t>.java</w:t>
+            </w:r>
+          </w:p>
+        </w:tc>
+        <w:tc>
+          <w:tcPr>
+            <w:tcW w:w="5193" w:type="dxa"/>
+          </w:tcPr>
+          <w:p>
+            <w:pPr>
+              <w:pStyle w:val="ListParagraph"/>
+              <w:numPr>
+                <w:ilvl w:val="0"/>
+                <w:numId w:val="3"/>
+              </w:numPr>
+              <w:rPr>
+                <w:rFonts w:eastAsia="Times New Roman" w:cstheme="minorHAnsi"/>
                 <w:color w:val="000000" w:themeColor="text1"/>
-                <w:lang w:eastAsia="ko-KR"/>
-              </w:rPr>
-              <w:t xml:space="preserve">compare() </w:t>
-            </w:r>
+              </w:rPr>
+            </w:pPr>
             <w:r>
               <w:rPr>
                 <w:rFonts w:eastAsia="Times New Roman" w:cstheme="minorHAnsi"/>
                 <w:color w:val="000000" w:themeColor="text1"/>
-                <w:lang w:eastAsia="ko-KR"/>
-              </w:rPr>
-              <w:t xml:space="preserve">to check if the current field that the routine is iterating over should be sorted in an “ascending” or “descending” order using the </w:t>
-            </w:r>
-            <w:r>
-              <w:rPr>
-                <w:rFonts w:eastAsia="Times New Roman" w:cstheme="minorHAnsi"/>
-                <w:b/>
-                <w:bCs/>
-                <w:color w:val="000000" w:themeColor="text1"/>
-                <w:lang w:eastAsia="ko-KR"/>
-              </w:rPr>
-              <w:t>sortMap</w:t>
-            </w:r>
-            <w:r>
-              <w:rPr>
-                <w:rFonts w:eastAsia="Times New Roman" w:cstheme="minorHAnsi"/>
-                <w:b/>
-                <w:bCs/>
-                <w:color w:val="000000" w:themeColor="text1"/>
-                <w:lang w:eastAsia="ko-KR"/>
-              </w:rPr>
-              <w:t xml:space="preserve"> </w:t>
-            </w:r>
-            <w:r>
-              <w:rPr>
-                <w:rFonts w:eastAsia="Times New Roman" w:cstheme="minorHAnsi"/>
-                <w:color w:val="000000" w:themeColor="text1"/>
-                <w:lang w:eastAsia="ko-KR"/>
-              </w:rPr>
-              <w:t>and return the integer result. (if the order is descending, change the sign of the integer result and return)</w:t>
+              </w:rPr>
+              <w:t>Add get method for LHS and RHS expressions</w:t>
             </w:r>
           </w:p>
         </w:tc>

</xml_diff>